<commit_message>
Added drew stuff to end of rikel stuff for case 6
</commit_message>
<xml_diff>
--- a/Case_6_Neural_Networks/Case6WriteUp.docx
+++ b/Case_6_Neural_Networks/Case6WriteUp.docx
@@ -87,7 +87,9 @@
         <w:pStyle w:val="Normal"/>
         <w:bidi w:val="0"/>
         <w:jc w:val="left"/>
-        <w:rPr/>
+        <w:rPr>
+          <w:u w:val="none"/>
+        </w:rPr>
       </w:pPr>
       <w:r>
         <w:rPr/>
@@ -161,15 +163,7 @@
       </w:pPr>
       <w:r>
         <w:rPr/>
-        <w:t xml:space="preserve">The learning rate controls how much the weights of the network should change with each iteration. The learning rate controls the trade off between convergence speed and overshooting the target. A learning rate that is too large will overshoot equilibrium, while a learning rate that is too small will take an extremely long time to reach equilibrium. </w:t>
-      </w:r>
-      <w:r>
-        <w:rPr/>
-        <w:t>They used an i</w:t>
-      </w:r>
-      <w:r>
-        <w:rPr/>
-        <w:t xml:space="preserve">nitial learning weight of 0.05, decaying by a factor of 1.0000002 each batch update until a minimum of 10^-6. We recommend using an adaptive gradient descent algorithm such as Adam. This algorithm stores the past gradients and past momentums and takes the weighted average (more recent = larger weight) in order to get a more appropriate learning rate for the data. Larger changes in the past result in larger changes in the present, while smaller changes in the past result in smaller changes in the present. This could cause the network to converge faster, without risking overshooting its target. </w:t>
+        <w:t xml:space="preserve">The learning rate controls how much the weights of the network should change with each iteration. The learning rate controls the trade off between convergence speed and overshooting the target. A learning rate that is too large will overshoot equilibrium, while a learning rate that is too small will take an extremely long time to reach equilibrium. They used an initial learning weight of 0.05, decaying by a factor of 1.0000002 each batch update until a minimum of 10^-6. We recommend using an adaptive gradient descent algorithm such as Adam. This algorithm stores the past gradients and past momentums and takes the weighted average (more recent = larger weight) in order to get a more appropriate learning rate for the data. Larger changes in the past result in larger changes in the present, while smaller changes in the past result in smaller changes in the present. This could cause the network to converge faster, without risking overshooting its target. </w:t>
       </w:r>
     </w:p>
     <w:p>
@@ -215,11 +209,7 @@
       </w:pPr>
       <w:r>
         <w:rPr/>
-        <w:t xml:space="preserve">The batch size is the number of samples that will be used to calculate the error gradient. The batch size controls the accuracy of the “step” the neural network takes to minimize the loss function. The larger the batch size, the more accurate the step, but the longer the network takes per step. </w:t>
-      </w:r>
-      <w:r>
-        <w:rPr/>
-        <w:t xml:space="preserve">They use a batch size of 100, and we recommend doubling the batch size to 200. With modern computational advancements, we have fewer concerns about speed per batch, so increasing the batch size could result in a more accurate gradient, which could result in higher accuracy and quicker training. </w:t>
+        <w:t xml:space="preserve">The batch size is the number of samples that will be used to calculate the error gradient. The batch size controls the accuracy of the “step” the neural network takes to minimize the loss function. The larger the batch size, the more accurate the step, but the longer the network takes per step. They use a batch size of 100, and we recommend doubling the batch size to 200. With modern computational advancements, we have fewer concerns about speed per batch, so increasing the batch size could result in a more accurate gradient, which could result in higher accuracy and quicker training. </w:t>
       </w:r>
     </w:p>
     <w:p>
@@ -989,15 +979,7 @@
       </w:pPr>
       <w:r>
         <w:rPr/>
-        <w:t xml:space="preserve">The learning rate controls how much the weights of the network should change with each iteration. The learning rate controls the trade off between convergence speed and overshooting the target. A learning rate that is too large will overshoot equilibrium, while a learning rate that is too small will take an extremely long time to reach equilibrium. </w:t>
-      </w:r>
-      <w:r>
-        <w:rPr/>
-        <w:t>They used an i</w:t>
-      </w:r>
-      <w:r>
-        <w:rPr/>
-        <w:t xml:space="preserve">nitial learning weight of 0.05, decaying by a factor of 1.0000002 each batch update until a minimum of 10^-6. We recommend using an adaptive gradient descent algorithm such as Adam. This algorithm stores the past gradients and past momentums and takes the weighted average (more recent = larger weight) in order to get a more appropriate learning rate for the data. Larger changes in the past result in larger changes in the present, while smaller changes in the past result in smaller changes in the present. This could cause the network to converge faster, without risking overshooting its target. </w:t>
+        <w:t xml:space="preserve">The learning rate controls how much the weights of the network should change with each iteration. The learning rate controls the trade off between convergence speed and overshooting the target. A learning rate that is too large will overshoot equilibrium, while a learning rate that is too small will take an extremely long time to reach equilibrium. They used an initial learning weight of 0.05, decaying by a factor of 1.0000002 each batch update until a minimum of 10^-6. We recommend using an adaptive gradient descent algorithm such as Adam. This algorithm stores the past gradients and past momentums and takes the weighted average (more recent = larger weight) in order to get a more appropriate learning rate for the data. Larger changes in the past result in larger changes in the present, while smaller changes in the past result in smaller changes in the present. This could cause the network to converge faster, without risking overshooting its target. </w:t>
       </w:r>
     </w:p>
     <w:p>
@@ -1335,11 +1317,7 @@
       </w:pPr>
       <w:r>
         <w:rPr/>
-        <w:t xml:space="preserve">The batch size is the number of samples that will be used to calculate the error gradient. The batch size controls the accuracy of the “step” the neural network takes to minimize the loss function. The larger the batch size, the more accurate the step, but the longer the network takes per step. </w:t>
-      </w:r>
-      <w:r>
-        <w:rPr/>
-        <w:t xml:space="preserve">They use a batch size of 100, and we recommend doubling the batch size to 200. With modern computational advancements, we have fewer concerns about speed per batch, so increasing the batch size could result in a more accurate gradient, which could result in higher accuracy and quicker training. </w:t>
+        <w:t xml:space="preserve">The batch size is the number of samples that will be used to calculate the error gradient. The batch size controls the accuracy of the “step” the neural network takes to minimize the loss function. The larger the batch size, the more accurate the step, but the longer the network takes per step. They use a batch size of 100, and we recommend doubling the batch size to 200. With modern computational advancements, we have fewer concerns about speed per batch, so increasing the batch size could result in a more accurate gradient, which could result in higher accuracy and quicker training. </w:t>
       </w:r>
     </w:p>
     <w:p>
@@ -1597,6 +1575,7 @@
       <w:rPr>
         <w:rFonts w:ascii="Liberation Serif" w:hAnsi="Liberation Serif" w:eastAsia="Noto Serif CJK SC" w:cs="Lohit Devanagari"/>
         <w:kern w:val="2"/>
+        <w:sz w:val="20"/>
         <w:szCs w:val="24"/>
         <w:lang w:val="en-US" w:eastAsia="zh-CN" w:bidi="hi-IN"/>
       </w:rPr>
@@ -1613,7 +1592,7 @@
     <w:pPr>
       <w:widowControl/>
       <w:suppressAutoHyphens w:val="true"/>
-      <w:overflowPunct w:val="false"/>
+      <w:overflowPunct w:val="true"/>
       <w:bidi w:val="0"/>
       <w:spacing w:before="0" w:after="0"/>
       <w:jc w:val="left"/>

</xml_diff>